<commit_message>
Some changes to the names
</commit_message>
<xml_diff>
--- a/Project_Proposal_donor.docx
+++ b/Project_Proposal_donor.docx
@@ -87,19 +87,15 @@
       <w:pPr>
         <w:spacing w:after="0"/>
       </w:pPr>
-      <w:proofErr w:type="spellStart"/>
-      <w:r>
-        <w:t>Walgama</w:t>
-      </w:r>
-      <w:proofErr w:type="spellEnd"/>
-      <w:r>
-        <w:t xml:space="preserve"> </w:t>
-      </w:r>
-      <w:proofErr w:type="spellStart"/>
-      <w:r>
-        <w:t>Rohanajayasekara</w:t>
-      </w:r>
-      <w:proofErr w:type="spellEnd"/>
+      <w:r>
+        <w:t xml:space="preserve">Walgama </w:t>
+      </w:r>
+      <w:r>
+        <w:t>J</w:t>
+      </w:r>
+      <w:r>
+        <w:t>ayasekara</w:t>
+      </w:r>
     </w:p>
     <w:p>
       <w:pPr>
@@ -646,14 +642,7 @@
           <w:b/>
           <w:bCs/>
         </w:rPr>
-        <w:t>Day</w:t>
-      </w:r>
-      <w:r>
-        <w:rPr>
-          <w:b/>
-          <w:bCs/>
-        </w:rPr>
-        <w:t xml:space="preserve"> 3</w:t>
+        <w:t>Day 3</w:t>
       </w:r>
       <w:r>
         <w:t xml:space="preserve">: </w:t>
@@ -2334,6 +2323,7 @@
   <w:style w:type="character" w:default="1" w:styleId="DefaultParagraphFont">
     <w:name w:val="Default Paragraph Font"/>
     <w:uiPriority w:val="1"/>
+    <w:semiHidden/>
     <w:unhideWhenUsed/>
   </w:style>
   <w:style w:type="table" w:default="1" w:styleId="TableNormal">

</xml_diff>